<commit_message>
Modified main_v2 based on discussion
</commit_message>
<xml_diff>
--- a/paper/main_v2.docx
+++ b/paper/main_v2.docx
@@ -213,7 +213,23 @@
                                 <w:sz w:val="20"/>
                                 <w:szCs w:val="20"/>
                               </w:rPr>
-                              <w:t>ly available without restriction in the event that the Data Descriptor is accepted for publication (excepting reasonable controls related to human privacy issues or public safety).</w:t>
+                              <w:t xml:space="preserve">ly available without restriction </w:t>
+                            </w:r>
+                            <w:proofErr w:type="gramStart"/>
+                            <w:r>
+                              <w:rPr>
+                                <w:sz w:val="20"/>
+                                <w:szCs w:val="20"/>
+                              </w:rPr>
+                              <w:t>in the event that</w:t>
+                            </w:r>
+                            <w:proofErr w:type="gramEnd"/>
+                            <w:r>
+                              <w:rPr>
+                                <w:sz w:val="20"/>
+                                <w:szCs w:val="20"/>
+                              </w:rPr>
+                              <w:t xml:space="preserve"> the Data Descriptor is accepted for publication (excepting reasonable controls related to human privacy issues or public safety).</w:t>
                             </w:r>
                             <w:r>
                               <w:rPr>
@@ -400,7 +416,23 @@
                           <w:sz w:val="20"/>
                           <w:szCs w:val="20"/>
                         </w:rPr>
-                        <w:t>ly available without restriction in the event that the Data Descriptor is accepted for publication (excepting reasonable controls related to human privacy issues or public safety).</w:t>
+                        <w:t xml:space="preserve">ly available without restriction </w:t>
+                      </w:r>
+                      <w:proofErr w:type="gramStart"/>
+                      <w:r>
+                        <w:rPr>
+                          <w:sz w:val="20"/>
+                          <w:szCs w:val="20"/>
+                        </w:rPr>
+                        <w:t>in the event that</w:t>
+                      </w:r>
+                      <w:proofErr w:type="gramEnd"/>
+                      <w:r>
+                        <w:rPr>
+                          <w:sz w:val="20"/>
+                          <w:szCs w:val="20"/>
+                        </w:rPr>
+                        <w:t xml:space="preserve"> the Data Descriptor is accepted for publication (excepting reasonable controls related to human privacy issues or public safety).</w:t>
                       </w:r>
                       <w:r>
                         <w:rPr>
@@ -1103,60 +1135,57 @@
         <w:t>This was done by generating MS data from wound fluids derived from infected pig wounds</w:t>
       </w:r>
       <w:r>
-        <w:t xml:space="preserve"> (figure 1</w:t>
-      </w:r>
-      <w:del w:id="5" w:author="Fredrik Forsberg" w:date="2024-08-23T11:33:00Z" w16du:dateUtc="2024-08-23T09:33:00Z">
-        <w:r>
-          <w:delText xml:space="preserve"> [fig 1.a in clustering pape</w:delText>
-        </w:r>
-      </w:del>
-      <w:del w:id="6" w:author="Fredrik Forsberg" w:date="2024-08-23T11:39:00Z" w16du:dateUtc="2024-08-23T09:39:00Z">
-        <w:r>
-          <w:delText>r]</w:delText>
-        </w:r>
-      </w:del>
-      <w:r>
-        <w:t>)</w:t>
+        <w:t xml:space="preserve"> (</w:t>
+      </w:r>
+      <w:r>
+        <w:t>Fig.</w:t>
+      </w:r>
+      <w:r>
+        <w:t xml:space="preserve"> 1)</w:t>
       </w:r>
       <w:r>
         <w:t xml:space="preserve">. </w:t>
       </w:r>
-      <w:ins w:id="7" w:author="Erik Hartman" w:date="2024-08-23T10:01:00Z" w16du:dateUtc="2024-08-23T08:01:00Z">
+      <w:commentRangeStart w:id="5"/>
+      <w:ins w:id="6" w:author="Erik Hartman" w:date="2024-08-23T10:01:00Z" w16du:dateUtc="2024-08-23T08:01:00Z">
         <w:r>
           <w:t>Here, we prese</w:t>
         </w:r>
       </w:ins>
-      <w:ins w:id="8" w:author="Erik Hartman" w:date="2024-08-23T10:02:00Z" w16du:dateUtc="2024-08-23T08:02:00Z">
+      <w:ins w:id="7" w:author="Erik Hartman" w:date="2024-08-23T10:02:00Z" w16du:dateUtc="2024-08-23T08:02:00Z">
         <w:r>
           <w:t xml:space="preserve">nt </w:t>
         </w:r>
       </w:ins>
-      <w:del w:id="9" w:author="Erik Hartman" w:date="2024-08-23T10:00:00Z" w16du:dateUtc="2024-08-23T08:00:00Z">
-        <w:r>
-          <w:delText>A</w:delText>
-        </w:r>
-        <w:r>
-          <w:delText xml:space="preserve">nalyzing the differences </w:delText>
-        </w:r>
-        <w:r>
-          <w:delText>between the sample types in this dataset could potentially give insight into</w:delText>
-        </w:r>
-        <w:r>
-          <w:delText xml:space="preserve"> pathogen</w:delText>
-        </w:r>
-        <w:r>
-          <w:delText>-</w:delText>
-        </w:r>
-        <w:r>
-          <w:delText>specific</w:delText>
-        </w:r>
-        <w:r>
-          <w:delText xml:space="preserve"> </w:delText>
-        </w:r>
-        <w:r>
-          <w:delText xml:space="preserve">infection mechanisms and immune responses. </w:delText>
-        </w:r>
-      </w:del>
+      <w:ins w:id="8" w:author="Fredrik Forsberg" w:date="2024-08-23T14:22:00Z" w16du:dateUtc="2024-08-23T12:22:00Z">
+        <w:r>
+          <w:t xml:space="preserve">the generated dataset </w:t>
+        </w:r>
+      </w:ins>
+      <w:ins w:id="9" w:author="Fredrik Forsberg" w:date="2024-08-23T14:23:00Z" w16du:dateUtc="2024-08-23T12:23:00Z">
+        <w:r>
+          <w:t>before and after database search</w:t>
+        </w:r>
+      </w:ins>
+      <w:ins w:id="10" w:author="Fredrik Forsberg" w:date="2024-08-23T14:24:00Z" w16du:dateUtc="2024-08-23T12:24:00Z">
+        <w:r>
+          <w:t>, which could be investigated to search for peptides</w:t>
+        </w:r>
+      </w:ins>
+      <w:ins w:id="11" w:author="Fredrik Forsberg" w:date="2024-08-23T14:32:00Z" w16du:dateUtc="2024-08-23T12:32:00Z">
+        <w:r>
+          <w:t xml:space="preserve"> related to the different infection conditions.</w:t>
+        </w:r>
+      </w:ins>
+      <w:commentRangeEnd w:id="5"/>
+      <w:ins w:id="12" w:author="Fredrik Forsberg" w:date="2024-08-23T14:33:00Z" w16du:dateUtc="2024-08-23T12:33:00Z">
+        <w:r>
+          <w:rPr>
+            <w:rStyle w:val="CommentReference"/>
+          </w:rPr>
+          <w:commentReference w:id="5"/>
+        </w:r>
+      </w:ins>
     </w:p>
     <w:p/>
     <w:p>
@@ -1164,11 +1193,11 @@
         <w:pStyle w:val="Heading3"/>
         <w:spacing w:before="0" w:after="0"/>
       </w:pPr>
-      <w:commentRangeStart w:id="10"/>
+      <w:commentRangeStart w:id="13"/>
       <w:r>
         <w:t>Methods</w:t>
       </w:r>
-      <w:commentRangeEnd w:id="10"/>
+      <w:commentRangeEnd w:id="13"/>
       <w:r>
         <w:rPr>
           <w:rStyle w:val="CommentReference"/>
@@ -1176,7 +1205,7 @@
           <w:b w:val="0"/>
           <w:bCs w:val="0"/>
         </w:rPr>
-        <w:commentReference w:id="10"/>
+        <w:commentReference w:id="13"/>
       </w:r>
     </w:p>
     <w:p>
@@ -1232,7 +1261,13 @@
         <w:t>P. aeruginosa</w:t>
       </w:r>
       <w:r>
-        <w:t xml:space="preserve">, or not infected and used as control. Wound dressings were placed on the wounds, which absorbed the wound fluid generated in the wound healing process. The dressings were collected every 24 hours for 2-3 days depending on the sample type (Fig. 1). Four of the wounds infected by </w:t>
+        <w:t xml:space="preserve">, or not infected and used as control. Wound dressings were placed on the wounds, which absorbed the wound fluid generated in the wound healing process. The dressings were collected every 24 hours for 2-3 days depending on the sample type </w:t>
+      </w:r>
+      <w:r>
+        <w:t>(F</w:t>
+      </w:r>
+      <w:r>
+        <w:t xml:space="preserve">ig. 1). Four of the wounds infected by </w:t>
       </w:r>
       <w:r>
         <w:rPr>
@@ -1271,7 +1306,7 @@
         </w:rPr>
         <w:t>P. aeruginosa</w:t>
       </w:r>
-      <w:ins w:id="11" w:author="Fredrik Forsberg" w:date="2024-08-23T11:40:00Z" w16du:dateUtc="2024-08-23T09:40:00Z">
+      <w:ins w:id="14" w:author="Fredrik Forsberg" w:date="2024-08-23T11:40:00Z" w16du:dateUtc="2024-08-23T09:40:00Z">
         <w:r>
           <w:rPr>
             <w:i/>
@@ -1280,7 +1315,7 @@
           <w:t xml:space="preserve"> </w:t>
         </w:r>
       </w:ins>
-      <w:ins w:id="12" w:author="Fredrik Forsberg" w:date="2024-08-23T11:41:00Z" w16du:dateUtc="2024-08-23T09:41:00Z">
+      <w:ins w:id="15" w:author="Fredrik Forsberg" w:date="2024-08-23T11:41:00Z" w16du:dateUtc="2024-08-23T09:41:00Z">
         <w:r>
           <w:t>on the infection day</w:t>
         </w:r>
@@ -1288,7 +1323,7 @@
       <w:r>
         <w:t>, creating a</w:t>
       </w:r>
-      <w:del w:id="13" w:author="Fredrik Forsberg" w:date="2024-08-23T11:41:00Z" w16du:dateUtc="2024-08-23T09:41:00Z">
+      <w:del w:id="16" w:author="Fredrik Forsberg" w:date="2024-08-23T11:41:00Z" w16du:dateUtc="2024-08-23T09:41:00Z">
         <w:r>
           <w:delText>nother</w:delText>
         </w:r>
@@ -1296,7 +1331,7 @@
       <w:r>
         <w:t xml:space="preserve"> set of samples which undergo a</w:t>
       </w:r>
-      <w:ins w:id="14" w:author="Fredrik Forsberg" w:date="2024-08-23T11:41:00Z" w16du:dateUtc="2024-08-23T09:41:00Z">
+      <w:ins w:id="17" w:author="Fredrik Forsberg" w:date="2024-08-23T11:41:00Z" w16du:dateUtc="2024-08-23T09:41:00Z">
         <w:r>
           <w:t>n accidental</w:t>
         </w:r>
@@ -1309,7 +1344,7 @@
     <w:p>
       <w:pPr>
         <w:rPr>
-          <w:rPrChange w:id="15" w:author="Erik Hartman" w:date="2024-08-23T10:16:00Z" w16du:dateUtc="2024-08-23T08:16:00Z">
+          <w:rPrChange w:id="18" w:author="Erik Hartman" w:date="2024-08-23T10:16:00Z" w16du:dateUtc="2024-08-23T08:16:00Z">
             <w:rPr>
               <w:b/>
               <w:bCs/>
@@ -1336,7 +1371,7 @@
       <w:r>
         <w:t xml:space="preserve"> with liquid chromatography tandem mass spectrometry (LC-MS/MS) in data dependent acquisition mode on a</w:t>
       </w:r>
-      <w:ins w:id="16" w:author="Fredrik Forsberg" w:date="2024-08-23T11:41:00Z" w16du:dateUtc="2024-08-23T09:41:00Z">
+      <w:ins w:id="19" w:author="Fredrik Forsberg" w:date="2024-08-23T11:41:00Z" w16du:dateUtc="2024-08-23T09:41:00Z">
         <w:r>
           <w:t>n</w:t>
         </w:r>
@@ -1344,12 +1379,12 @@
       <w:r>
         <w:t xml:space="preserve"> </w:t>
       </w:r>
-      <w:del w:id="17" w:author="Fredrik Forsberg" w:date="2024-08-23T11:41:00Z" w16du:dateUtc="2024-08-23T09:41:00Z">
+      <w:del w:id="20" w:author="Fredrik Forsberg" w:date="2024-08-23T11:41:00Z" w16du:dateUtc="2024-08-23T09:41:00Z">
         <w:r>
           <w:delText xml:space="preserve">XXX </w:delText>
         </w:r>
       </w:del>
-      <w:ins w:id="18" w:author="Fredrik Forsberg" w:date="2024-08-23T11:41:00Z" w16du:dateUtc="2024-08-23T09:41:00Z">
+      <w:ins w:id="21" w:author="Fredrik Forsberg" w:date="2024-08-23T11:41:00Z" w16du:dateUtc="2024-08-23T09:41:00Z">
         <w:r>
           <w:t xml:space="preserve"> </w:t>
         </w:r>
@@ -1362,7 +1397,7 @@
           <w:t xml:space="preserve"> One LC</w:t>
         </w:r>
       </w:ins>
-      <w:ins w:id="19" w:author="Fredrik Forsberg" w:date="2024-08-23T11:42:00Z" w16du:dateUtc="2024-08-23T09:42:00Z">
+      <w:ins w:id="22" w:author="Fredrik Forsberg" w:date="2024-08-23T11:42:00Z" w16du:dateUtc="2024-08-23T09:42:00Z">
         <w:r>
           <w:t xml:space="preserve"> (</w:t>
         </w:r>
@@ -1375,12 +1410,12 @@
           <w:t>, Denmark)</w:t>
         </w:r>
       </w:ins>
-      <w:ins w:id="20" w:author="Fredrik Forsberg" w:date="2024-08-23T11:41:00Z" w16du:dateUtc="2024-08-23T09:41:00Z">
+      <w:ins w:id="23" w:author="Fredrik Forsberg" w:date="2024-08-23T11:41:00Z" w16du:dateUtc="2024-08-23T09:41:00Z">
         <w:r>
           <w:t xml:space="preserve"> coupled to</w:t>
         </w:r>
       </w:ins>
-      <w:ins w:id="21" w:author="Fredrik Forsberg" w:date="2024-08-23T11:42:00Z" w16du:dateUtc="2024-08-23T09:42:00Z">
+      <w:ins w:id="24" w:author="Fredrik Forsberg" w:date="2024-08-23T11:42:00Z" w16du:dateUtc="2024-08-23T09:42:00Z">
         <w:r>
           <w:t xml:space="preserve"> a </w:t>
         </w:r>
@@ -1393,7 +1428,7 @@
           <w:t xml:space="preserve"> Pro MS (Bruker, USA)</w:t>
         </w:r>
       </w:ins>
-      <w:del w:id="22" w:author="Fredrik Forsberg" w:date="2024-08-23T11:42:00Z" w16du:dateUtc="2024-08-23T09:42:00Z">
+      <w:del w:id="25" w:author="Fredrik Forsberg" w:date="2024-08-23T11:42:00Z" w16du:dateUtc="2024-08-23T09:42:00Z">
         <w:r>
           <w:delText>instrument</w:delText>
         </w:r>
@@ -1401,7 +1436,7 @@
       <w:r>
         <w:t>. A stratified blinded random subset of samples from day 1, containing 4 samples from each</w:t>
       </w:r>
-      <w:ins w:id="23" w:author="Fredrik Forsberg" w:date="2024-08-23T11:42:00Z" w16du:dateUtc="2024-08-23T09:42:00Z">
+      <w:ins w:id="26" w:author="Fredrik Forsberg" w:date="2024-08-23T11:42:00Z" w16du:dateUtc="2024-08-23T09:42:00Z">
         <w:r>
           <w:t xml:space="preserve"> single infection and control</w:t>
         </w:r>
@@ -1417,17 +1452,17 @@
       <w:r>
         <w:t>. The re-analysis was conducted XX months after the original samples</w:t>
       </w:r>
-      <w:ins w:id="24" w:author="Fredrik Forsberg" w:date="2024-08-23T11:43:00Z" w16du:dateUtc="2024-08-23T09:43:00Z">
+      <w:ins w:id="27" w:author="Fredrik Forsberg" w:date="2024-08-23T11:43:00Z" w16du:dateUtc="2024-08-23T09:43:00Z">
         <w:r>
           <w:t xml:space="preserve"> using the same conditions except for that the MS had been changed to</w:t>
         </w:r>
       </w:ins>
-      <w:del w:id="25" w:author="Fredrik Forsberg" w:date="2024-08-23T11:43:00Z" w16du:dateUtc="2024-08-23T09:43:00Z">
+      <w:del w:id="28" w:author="Fredrik Forsberg" w:date="2024-08-23T11:43:00Z" w16du:dateUtc="2024-08-23T09:43:00Z">
         <w:r>
           <w:delText xml:space="preserve"> o</w:delText>
         </w:r>
       </w:del>
-      <w:del w:id="26" w:author="Fredrik Forsberg" w:date="2024-08-23T11:44:00Z" w16du:dateUtc="2024-08-23T09:44:00Z">
+      <w:del w:id="29" w:author="Fredrik Forsberg" w:date="2024-08-23T11:44:00Z" w16du:dateUtc="2024-08-23T09:44:00Z">
         <w:r>
           <w:delText>n</w:delText>
         </w:r>
@@ -1435,7 +1470,7 @@
       <w:r>
         <w:t xml:space="preserve"> a</w:t>
       </w:r>
-      <w:ins w:id="27" w:author="Fredrik Forsberg" w:date="2024-08-23T11:43:00Z" w16du:dateUtc="2024-08-23T09:43:00Z">
+      <w:ins w:id="30" w:author="Fredrik Forsberg" w:date="2024-08-23T11:43:00Z" w16du:dateUtc="2024-08-23T09:43:00Z">
         <w:r>
           <w:t xml:space="preserve"> </w:t>
         </w:r>
@@ -1448,12 +1483,12 @@
           <w:t xml:space="preserve"> HT</w:t>
         </w:r>
       </w:ins>
-      <w:ins w:id="28" w:author="Fredrik Forsberg" w:date="2024-08-23T11:44:00Z" w16du:dateUtc="2024-08-23T09:44:00Z">
+      <w:ins w:id="31" w:author="Fredrik Forsberg" w:date="2024-08-23T11:44:00Z" w16du:dateUtc="2024-08-23T09:44:00Z">
         <w:r>
           <w:t xml:space="preserve"> (Bruker, USA)</w:t>
         </w:r>
       </w:ins>
-      <w:del w:id="29" w:author="Fredrik Forsberg" w:date="2024-08-23T11:43:00Z" w16du:dateUtc="2024-08-23T09:43:00Z">
+      <w:del w:id="32" w:author="Fredrik Forsberg" w:date="2024-08-23T11:43:00Z" w16du:dateUtc="2024-08-23T09:43:00Z">
         <w:r>
           <w:delText xml:space="preserve"> new instrument</w:delText>
         </w:r>
@@ -1464,7 +1499,7 @@
     </w:p>
     <w:p>
       <w:pPr>
-        <w:pPrChange w:id="30" w:author="Erik Hartman" w:date="2024-08-23T10:07:00Z" w16du:dateUtc="2024-08-23T08:07:00Z">
+        <w:pPrChange w:id="33" w:author="Erik Hartman" w:date="2024-08-23T10:07:00Z" w16du:dateUtc="2024-08-23T08:07:00Z">
           <w:pPr>
             <w:pStyle w:val="Heading3"/>
             <w:spacing w:before="0" w:after="0"/>
@@ -1526,6 +1561,7 @@
         <w:t xml:space="preserve">or </w:t>
       </w:r>
       <w:proofErr w:type="spellStart"/>
+      <w:proofErr w:type="gramStart"/>
       <w:r>
         <w:rPr>
           <w:i/>
@@ -1534,13 +1570,14 @@
         <w:t>P.aeruginosa</w:t>
       </w:r>
       <w:proofErr w:type="spellEnd"/>
+      <w:proofErr w:type="gramEnd"/>
       <w:r>
         <w:t>, or kept uninfected</w:t>
       </w:r>
       <w:r>
         <w:t xml:space="preserve"> as control samples</w:t>
       </w:r>
-      <w:del w:id="31" w:author="Fredrik Forsberg" w:date="2024-08-23T11:55:00Z" w16du:dateUtc="2024-08-23T09:55:00Z">
+      <w:del w:id="34" w:author="Fredrik Forsberg" w:date="2024-08-23T11:55:00Z" w16du:dateUtc="2024-08-23T09:55:00Z">
         <w:r>
           <w:delText xml:space="preserve"> [cite pig model paper]</w:delText>
         </w:r>
@@ -1564,23 +1601,23 @@
         <w:t xml:space="preserve"> used to dress the wounds </w:t>
       </w:r>
       <w:r>
-        <w:t xml:space="preserve">and were changed after 24 and 48 </w:t>
+        <w:t xml:space="preserve">and were changed after 24 and 48 hours. The </w:t>
+      </w:r>
+      <w:r>
+        <w:t xml:space="preserve">old </w:t>
+      </w:r>
+      <w:r>
+        <w:t xml:space="preserve">dressings were soaked in 10 mM Tris, and the fluids were </w:t>
+      </w:r>
+      <w:r>
+        <w:t xml:space="preserve">extracted </w:t>
+      </w:r>
+      <w:r>
+        <w:t xml:space="preserve">using a </w:t>
       </w:r>
       <w:r>
         <w:lastRenderedPageBreak/>
-        <w:t xml:space="preserve">hours. The </w:t>
-      </w:r>
-      <w:r>
-        <w:t xml:space="preserve">old </w:t>
-      </w:r>
-      <w:r>
-        <w:t xml:space="preserve">dressings were soaked in 10 mM Tris, and the fluids were </w:t>
-      </w:r>
-      <w:r>
-        <w:t xml:space="preserve">extracted </w:t>
-      </w:r>
-      <w:r>
-        <w:t xml:space="preserve">using a syringe. </w:t>
+        <w:t xml:space="preserve">syringe. </w:t>
       </w:r>
       <w:r>
         <w:t xml:space="preserve">A subset of the </w:t>
@@ -1699,7 +1736,7 @@
       <w:r>
         <w:t xml:space="preserve"> of protein</w:t>
       </w:r>
-      <w:del w:id="32" w:author="Fredrik Forsberg" w:date="2024-08-23T11:47:00Z" w16du:dateUtc="2024-08-23T09:47:00Z">
+      <w:del w:id="35" w:author="Fredrik Forsberg" w:date="2024-08-23T11:47:00Z" w16du:dateUtc="2024-08-23T09:47:00Z">
         <w:r>
           <w:delText xml:space="preserve"> for pig wound fluids, and 100 </w:delText>
         </w:r>
@@ -2416,11 +2453,11 @@
         <w:pStyle w:val="Heading3"/>
         <w:spacing w:before="0" w:after="0"/>
       </w:pPr>
-      <w:commentRangeStart w:id="33"/>
+      <w:commentRangeStart w:id="36"/>
       <w:r>
         <w:t>Data Records</w:t>
       </w:r>
-      <w:commentRangeEnd w:id="33"/>
+      <w:commentRangeEnd w:id="36"/>
       <w:r>
         <w:rPr>
           <w:rStyle w:val="CommentReference"/>
@@ -2428,12 +2465,102 @@
           <w:b w:val="0"/>
           <w:bCs w:val="0"/>
         </w:rPr>
-        <w:commentReference w:id="33"/>
-      </w:r>
-    </w:p>
-    <w:p>
-      <w:r>
-        <w:t xml:space="preserve">Both the raw mass spectrometry data as well as the database search of the data have been uploaded to </w:t>
+        <w:commentReference w:id="36"/>
+      </w:r>
+    </w:p>
+    <w:p>
+      <w:r>
+        <w:t xml:space="preserve">Both the </w:t>
+      </w:r>
+      <w:commentRangeStart w:id="37"/>
+      <w:r>
+        <w:t>raw mass spectrometry data</w:t>
+      </w:r>
+      <w:ins w:id="38" w:author="Fredrik Forsberg" w:date="2024-08-23T14:05:00Z" w16du:dateUtc="2024-08-23T12:05:00Z">
+        <w:r>
+          <w:t xml:space="preserve"> (.d</w:t>
+        </w:r>
+      </w:ins>
+      <w:ins w:id="39" w:author="Fredrik Forsberg" w:date="2024-08-23T14:06:00Z" w16du:dateUtc="2024-08-23T12:06:00Z">
+        <w:r>
+          <w:t xml:space="preserve"> folders</w:t>
+        </w:r>
+      </w:ins>
+      <w:ins w:id="40" w:author="Fredrik Forsberg" w:date="2024-08-23T14:09:00Z" w16du:dateUtc="2024-08-23T12:09:00Z">
+        <w:r>
+          <w:t xml:space="preserve"> generated by</w:t>
+        </w:r>
+      </w:ins>
+      <w:ins w:id="41" w:author="Fredrik Forsberg" w:date="2024-08-23T14:49:00Z" w16du:dateUtc="2024-08-23T12:49:00Z">
+        <w:r>
+          <w:t xml:space="preserve"> Bruker Compass</w:t>
+        </w:r>
+      </w:ins>
+      <w:ins w:id="42" w:author="Fredrik Forsberg" w:date="2024-08-23T14:06:00Z" w16du:dateUtc="2024-08-23T12:06:00Z">
+        <w:r>
+          <w:t>)</w:t>
+        </w:r>
+      </w:ins>
+      <w:ins w:id="43" w:author="Fredrik Forsberg" w:date="2024-08-23T14:05:00Z" w16du:dateUtc="2024-08-23T12:05:00Z">
+        <w:r>
+          <w:t xml:space="preserve"> </w:t>
+        </w:r>
+      </w:ins>
+      <w:r>
+        <w:t xml:space="preserve"> as well as the database search of the data</w:t>
+      </w:r>
+      <w:commentRangeEnd w:id="37"/>
+      <w:ins w:id="44" w:author="Fredrik Forsberg" w:date="2024-08-23T14:09:00Z" w16du:dateUtc="2024-08-23T12:09:00Z">
+        <w:r>
+          <w:t xml:space="preserve"> (</w:t>
+        </w:r>
+      </w:ins>
+      <w:ins w:id="45" w:author="Fredrik Forsberg" w:date="2024-08-23T14:11:00Z" w16du:dateUtc="2024-08-23T12:11:00Z">
+        <w:r>
+          <w:t>.</w:t>
+        </w:r>
+        <w:proofErr w:type="spellStart"/>
+        <w:r>
+          <w:t>mgf</w:t>
+        </w:r>
+        <w:proofErr w:type="spellEnd"/>
+        <w:r>
+          <w:t xml:space="preserve"> and </w:t>
+        </w:r>
+      </w:ins>
+      <w:ins w:id="46" w:author="Fredrik Forsberg" w:date="2024-08-23T14:10:00Z" w16du:dateUtc="2024-08-23T12:10:00Z">
+        <w:r>
+          <w:t>.</w:t>
+        </w:r>
+      </w:ins>
+      <w:ins w:id="47" w:author="Fredrik Forsberg" w:date="2024-08-23T14:09:00Z" w16du:dateUtc="2024-08-23T12:09:00Z">
+        <w:r>
+          <w:t>mzid</w:t>
+        </w:r>
+      </w:ins>
+      <w:r>
+        <w:rPr>
+          <w:rStyle w:val="CommentReference"/>
+        </w:rPr>
+        <w:commentReference w:id="37"/>
+      </w:r>
+      <w:ins w:id="48" w:author="Fredrik Forsberg" w:date="2024-08-23T14:10:00Z" w16du:dateUtc="2024-08-23T12:10:00Z">
+        <w:r>
+          <w:t xml:space="preserve">.gz </w:t>
+        </w:r>
+      </w:ins>
+      <w:ins w:id="49" w:author="Fredrik Forsberg" w:date="2024-08-23T14:11:00Z" w16du:dateUtc="2024-08-23T12:11:00Z">
+        <w:r>
+          <w:t>generated by PEAKS X)</w:t>
+        </w:r>
+      </w:ins>
+      <w:ins w:id="50" w:author="Fredrik Forsberg" w:date="2024-08-23T14:10:00Z" w16du:dateUtc="2024-08-23T12:10:00Z">
+        <w:r>
+          <w:t xml:space="preserve"> </w:t>
+        </w:r>
+      </w:ins>
+      <w:r>
+        <w:t xml:space="preserve"> have been uploaded to </w:t>
       </w:r>
       <w:proofErr w:type="spellStart"/>
       <w:r>
@@ -2462,7 +2589,15 @@
         <w:t xml:space="preserve">along with a design file </w:t>
       </w:r>
       <w:r>
-        <w:t xml:space="preserve">for sample identification </w:t>
+        <w:t>for sample identification</w:t>
+      </w:r>
+      <w:ins w:id="51" w:author="Fredrik Forsberg" w:date="2024-08-23T13:16:00Z" w16du:dateUtc="2024-08-23T11:16:00Z">
+        <w:r>
+          <w:t xml:space="preserve"> (.csv)</w:t>
+        </w:r>
+      </w:ins>
+      <w:r>
+        <w:t xml:space="preserve"> </w:t>
       </w:r>
       <w:r>
         <w:t>(</w:t>
@@ -2482,18 +2617,21 @@
         <w:t>.</w:t>
       </w:r>
       <w:r>
-        <w:t xml:space="preserve"> Additionally, the blinded re-run of samples ha</w:t>
-      </w:r>
-      <w:ins w:id="34" w:author="Fredrik Forsberg" w:date="2024-08-23T11:50:00Z" w16du:dateUtc="2024-08-23T09:50:00Z">
-        <w:r>
-          <w:t>s</w:t>
+        <w:t xml:space="preserve"> Additionally, the</w:t>
+      </w:r>
+      <w:ins w:id="52" w:author="Fredrik Forsberg" w:date="2024-08-23T14:12:00Z" w16du:dateUtc="2024-08-23T12:12:00Z">
+        <w:r>
+          <w:t xml:space="preserve"> same files from the</w:t>
         </w:r>
       </w:ins>
-      <w:del w:id="35" w:author="Fredrik Forsberg" w:date="2024-08-23T11:50:00Z" w16du:dateUtc="2024-08-23T09:50:00Z">
-        <w:r>
-          <w:delText>ve</w:delText>
-        </w:r>
-      </w:del>
+      <w:r>
+        <w:t xml:space="preserve"> blinded re-run of samples ha</w:t>
+      </w:r>
+      <w:ins w:id="53" w:author="Fredrik Forsberg" w:date="2024-08-23T14:12:00Z" w16du:dateUtc="2024-08-23T12:12:00Z">
+        <w:r>
+          <w:t>ve</w:t>
+        </w:r>
+      </w:ins>
       <w:r>
         <w:t xml:space="preserve"> been uploaded to </w:t>
       </w:r>
@@ -2505,22 +2643,22 @@
       <w:r>
         <w:t xml:space="preserve"> under the identifier</w:t>
       </w:r>
-      <w:ins w:id="36" w:author="Fredrik Forsberg" w:date="2024-08-23T11:49:00Z" w16du:dateUtc="2024-08-23T09:49:00Z">
+      <w:ins w:id="54" w:author="Fredrik Forsberg" w:date="2024-08-23T11:49:00Z" w16du:dateUtc="2024-08-23T09:49:00Z">
         <w:r>
           <w:t xml:space="preserve"> </w:t>
         </w:r>
       </w:ins>
-      <w:ins w:id="37" w:author="Fredrik Forsberg" w:date="2024-08-23T11:49:00Z">
+      <w:ins w:id="55" w:author="Fredrik Forsberg" w:date="2024-08-23T11:49:00Z">
         <w:r>
           <w:t>PXD055074</w:t>
         </w:r>
       </w:ins>
-      <w:ins w:id="38" w:author="Fredrik Forsberg" w:date="2024-08-23T11:49:00Z" w16du:dateUtc="2024-08-23T09:49:00Z">
+      <w:ins w:id="56" w:author="Fredrik Forsberg" w:date="2024-08-23T11:49:00Z" w16du:dateUtc="2024-08-23T09:49:00Z">
         <w:r>
           <w:t xml:space="preserve"> (</w:t>
         </w:r>
       </w:ins>
-      <w:ins w:id="39" w:author="Fredrik Forsberg" w:date="2024-08-23T11:50:00Z" w16du:dateUtc="2024-08-23T09:50:00Z">
+      <w:ins w:id="57" w:author="Fredrik Forsberg" w:date="2024-08-23T11:50:00Z" w16du:dateUtc="2024-08-23T09:50:00Z">
         <w:r>
           <w:fldChar w:fldCharType="begin"/>
         </w:r>
@@ -2534,7 +2672,19 @@
           <w:rPr>
             <w:rStyle w:val="Hyperlink"/>
           </w:rPr>
-          <w:t>https://dx.doi.org/10.6019/PXD055074</w:t>
+          <w:t>https:</w:t>
+        </w:r>
+        <w:r>
+          <w:rPr>
+            <w:rStyle w:val="Hyperlink"/>
+          </w:rPr>
+          <w:t>/</w:t>
+        </w:r>
+        <w:r>
+          <w:rPr>
+            <w:rStyle w:val="Hyperlink"/>
+          </w:rPr>
+          <w:t>/dx.doi.org/10.6019/PXD055074</w:t>
         </w:r>
         <w:r>
           <w:fldChar w:fldCharType="end"/>
@@ -2543,15 +2693,24 @@
           <w:t>)</w:t>
         </w:r>
       </w:ins>
-      <w:ins w:id="40" w:author="Erik Hartman" w:date="2024-08-23T10:21:00Z" w16du:dateUtc="2024-08-23T08:21:00Z">
-        <w:r>
-          <w:t xml:space="preserve"> </w:t>
-        </w:r>
-        <w:del w:id="41" w:author="Fredrik Forsberg" w:date="2024-08-23T11:49:00Z" w16du:dateUtc="2024-08-23T09:49:00Z">
+      <w:ins w:id="58" w:author="Erik Hartman" w:date="2024-08-23T10:21:00Z" w16du:dateUtc="2024-08-23T08:21:00Z">
+        <w:del w:id="59" w:author="Fredrik Forsberg" w:date="2024-08-23T14:13:00Z" w16du:dateUtc="2024-08-23T12:13:00Z">
+          <w:r>
+            <w:delText xml:space="preserve"> </w:delText>
+          </w:r>
+        </w:del>
+        <w:del w:id="60" w:author="Fredrik Forsberg" w:date="2024-08-23T11:49:00Z" w16du:dateUtc="2024-08-23T09:49:00Z">
           <w:r>
             <w:delText>XXX</w:delText>
           </w:r>
         </w:del>
+        <w:del w:id="61" w:author="Fredrik Forsberg" w:date="2024-08-23T14:13:00Z" w16du:dateUtc="2024-08-23T12:13:00Z">
+          <w:r>
+            <w:delText>.</w:delText>
+          </w:r>
+        </w:del>
+      </w:ins>
+      <w:ins w:id="62" w:author="Fredrik Forsberg" w:date="2024-08-23T14:13:00Z" w16du:dateUtc="2024-08-23T12:13:00Z">
         <w:r>
           <w:t>.</w:t>
         </w:r>
@@ -2564,11 +2723,11 @@
         <w:pStyle w:val="Heading3"/>
         <w:spacing w:before="0" w:after="0"/>
       </w:pPr>
-      <w:commentRangeStart w:id="42"/>
+      <w:commentRangeStart w:id="63"/>
       <w:r>
         <w:t>Technical Validation</w:t>
       </w:r>
-      <w:commentRangeEnd w:id="42"/>
+      <w:commentRangeEnd w:id="63"/>
       <w:r>
         <w:rPr>
           <w:rStyle w:val="CommentReference"/>
@@ -2576,7 +2735,7 @@
           <w:b w:val="0"/>
           <w:bCs w:val="0"/>
         </w:rPr>
-        <w:commentReference w:id="42"/>
+        <w:commentReference w:id="63"/>
       </w:r>
     </w:p>
     <w:p>
@@ -2587,7 +2746,13 @@
         <w:t xml:space="preserve"> data, general characteristics of the different groups were summarized</w:t>
       </w:r>
       <w:r>
-        <w:t xml:space="preserve"> (figure 2)</w:t>
+        <w:t xml:space="preserve"> (</w:t>
+      </w:r>
+      <w:r>
+        <w:t>Fig.</w:t>
+      </w:r>
+      <w:r>
+        <w:t xml:space="preserve"> 2)</w:t>
       </w:r>
       <w:r>
         <w:t xml:space="preserve">. </w:t>
@@ -2629,7 +2794,13 @@
         <w:t xml:space="preserve">ruginosa </w:t>
       </w:r>
       <w:r>
-        <w:t>groups compared to the control group (fig 2.a)</w:t>
+        <w:t>groups compared to the control group (</w:t>
+      </w:r>
+      <w:r>
+        <w:t>F</w:t>
+      </w:r>
+      <w:r>
+        <w:t>ig 2.a)</w:t>
       </w:r>
       <w:r>
         <w:t xml:space="preserve">, </w:t>
@@ -2641,7 +2812,13 @@
         <w:t xml:space="preserve"> number of peptides of</w:t>
       </w:r>
       <w:r>
-        <w:t xml:space="preserve"> each individual sample (fig 2.b)</w:t>
+        <w:t xml:space="preserve"> each individual sample (</w:t>
+      </w:r>
+      <w:r>
+        <w:t>F</w:t>
+      </w:r>
+      <w:r>
+        <w:t>ig 2.b)</w:t>
       </w:r>
       <w:r>
         <w:t xml:space="preserve">. </w:t>
@@ -2674,7 +2851,13 @@
         <w:t xml:space="preserve"> all sample types </w:t>
       </w:r>
       <w:r>
-        <w:t>(fig 2.</w:t>
+        <w:t>(</w:t>
+      </w:r>
+      <w:r>
+        <w:t>F</w:t>
+      </w:r>
+      <w:r>
+        <w:t>ig 2.</w:t>
       </w:r>
       <w:r>
         <w:t>c</w:t>
@@ -2703,7 +2886,29 @@
         <w:t>caled</w:t>
       </w:r>
       <w:r>
-        <w:t xml:space="preserve"> before being dimensionally reduced using UMAP (fig 2.</w:t>
+        <w:t xml:space="preserve"> before being dimensionally reduced using </w:t>
+      </w:r>
+      <w:ins w:id="64" w:author="Fredrik Forsberg" w:date="2024-08-23T14:21:00Z" w16du:dateUtc="2024-08-23T12:21:00Z">
+        <w:r>
+          <w:t xml:space="preserve">the python </w:t>
+        </w:r>
+      </w:ins>
+      <w:r>
+        <w:t>UMAP</w:t>
+      </w:r>
+      <w:ins w:id="65" w:author="Fredrik Forsberg" w:date="2024-08-23T14:21:00Z" w16du:dateUtc="2024-08-23T12:21:00Z">
+        <w:r>
+          <w:t xml:space="preserve"> module with default settings</w:t>
+        </w:r>
+      </w:ins>
+      <w:r>
+        <w:t xml:space="preserve"> (</w:t>
+      </w:r>
+      <w:r>
+        <w:t>F</w:t>
+      </w:r>
+      <w:r>
+        <w:t>ig 2.</w:t>
       </w:r>
       <w:r>
         <w:t>d</w:t>
@@ -2724,7 +2929,15 @@
         <w:t>our</w:t>
       </w:r>
       <w:r>
-        <w:t xml:space="preserve"> method is able to detect differences between sample groups</w:t>
+        <w:t xml:space="preserve"> method </w:t>
+      </w:r>
+      <w:proofErr w:type="gramStart"/>
+      <w:r>
+        <w:t>is able to</w:t>
+      </w:r>
+      <w:proofErr w:type="gramEnd"/>
+      <w:r>
+        <w:t xml:space="preserve"> detect differences between sample groups</w:t>
       </w:r>
       <w:r>
         <w:t>.</w:t>
@@ -2753,7 +2966,21 @@
         <w:t>P. aeruginosa</w:t>
       </w:r>
       <w:r>
-        <w:t xml:space="preserve">, and control were randomly selected and had their peptides extracted again. Once extracted, the samples were blinded and </w:t>
+        <w:t xml:space="preserve">, and control were randomly selected and had their peptides extracted again. Once extracted, the samples were </w:t>
+      </w:r>
+      <w:commentRangeStart w:id="66"/>
+      <w:r>
+        <w:t>blinded</w:t>
+      </w:r>
+      <w:commentRangeEnd w:id="66"/>
+      <w:r>
+        <w:rPr>
+          <w:rStyle w:val="CommentReference"/>
+        </w:rPr>
+        <w:commentReference w:id="66"/>
+      </w:r>
+      <w:r>
+        <w:t xml:space="preserve"> and </w:t>
       </w:r>
       <w:proofErr w:type="spellStart"/>
       <w:r>
@@ -2766,7 +2993,7 @@
       <w:r>
         <w:t xml:space="preserve">, but </w:t>
       </w:r>
-      <w:ins w:id="43" w:author="Fredrik Forsberg" w:date="2024-08-23T11:51:00Z" w16du:dateUtc="2024-08-23T09:51:00Z">
+      <w:ins w:id="67" w:author="Fredrik Forsberg" w:date="2024-08-23T11:51:00Z" w16du:dateUtc="2024-08-23T09:51:00Z">
         <w:r>
           <w:t xml:space="preserve">used a </w:t>
         </w:r>
@@ -2779,12 +3006,12 @@
           <w:t xml:space="preserve"> HT</w:t>
         </w:r>
       </w:ins>
-      <w:ins w:id="44" w:author="Fredrik Forsberg" w:date="2024-08-23T11:52:00Z" w16du:dateUtc="2024-08-23T09:52:00Z">
+      <w:ins w:id="68" w:author="Fredrik Forsberg" w:date="2024-08-23T11:52:00Z" w16du:dateUtc="2024-08-23T09:52:00Z">
         <w:r>
           <w:t xml:space="preserve"> (Bruker, USA) MS</w:t>
         </w:r>
       </w:ins>
-      <w:del w:id="45" w:author="Fredrik Forsberg" w:date="2024-08-23T11:51:00Z" w16du:dateUtc="2024-08-23T09:51:00Z">
+      <w:del w:id="69" w:author="Fredrik Forsberg" w:date="2024-08-23T11:51:00Z" w16du:dateUtc="2024-08-23T09:51:00Z">
         <w:r>
           <w:delText>with</w:delText>
         </w:r>
@@ -2797,19 +3024,19 @@
         <w:r>
           <w:delText>[</w:delText>
         </w:r>
-        <w:commentRangeStart w:id="46"/>
+        <w:commentRangeStart w:id="70"/>
         <w:r>
           <w:delText>add new column name</w:delText>
         </w:r>
       </w:del>
-      <w:commentRangeEnd w:id="46"/>
+      <w:commentRangeEnd w:id="70"/>
       <w:r>
         <w:rPr>
           <w:rStyle w:val="CommentReference"/>
         </w:rPr>
-        <w:commentReference w:id="46"/>
-      </w:r>
-      <w:del w:id="47" w:author="Fredrik Forsberg" w:date="2024-08-23T11:51:00Z" w16du:dateUtc="2024-08-23T09:51:00Z">
+        <w:commentReference w:id="70"/>
+      </w:r>
+      <w:del w:id="71" w:author="Fredrik Forsberg" w:date="2024-08-23T11:51:00Z" w16du:dateUtc="2024-08-23T09:51:00Z">
         <w:r>
           <w:delText>] equipped</w:delText>
         </w:r>
@@ -2821,7 +3048,21 @@
         <w:t xml:space="preserve"> </w:t>
       </w:r>
       <w:r>
-        <w:t xml:space="preserve">It was seen that the unique peptides identified in each sample group corresponded well with peptides previously seen in the group [fig </w:t>
+        <w:t>It was seen that the unique peptides identified in each sample group corresponded well with peptides previously seen in the group</w:t>
+      </w:r>
+      <w:ins w:id="72" w:author="Fredrik Forsberg" w:date="2024-08-23T14:35:00Z" w16du:dateUtc="2024-08-23T12:35:00Z">
+        <w:r>
+          <w:t>, with fewer observed unique peptides in the blind group due to missing values</w:t>
+        </w:r>
+      </w:ins>
+      <w:r>
+        <w:t xml:space="preserve"> </w:t>
+      </w:r>
+      <w:r>
+        <w:t>(F</w:t>
+      </w:r>
+      <w:r>
+        <w:t xml:space="preserve">ig </w:t>
       </w:r>
       <w:r>
         <w:t>3.a, b</w:t>
@@ -2836,8 +3077,13 @@
         <w:t>c</w:t>
       </w:r>
       <w:r>
-        <w:t>]</w:t>
-      </w:r>
+        <w:t>)</w:t>
+      </w:r>
+      <w:ins w:id="73" w:author="Fredrik Forsberg" w:date="2024-08-23T14:37:00Z" w16du:dateUtc="2024-08-23T12:37:00Z">
+        <w:r>
+          <w:t>,</w:t>
+        </w:r>
+      </w:ins>
       <w:r>
         <w:t xml:space="preserve"> and that </w:t>
       </w:r>
@@ -2857,7 +3103,13 @@
         <w:t xml:space="preserve">for blinded samples compared to their respective group </w:t>
       </w:r>
       <w:r>
-        <w:t xml:space="preserve">(fig </w:t>
+        <w:t>(</w:t>
+      </w:r>
+      <w:r>
+        <w:t>F</w:t>
+      </w:r>
+      <w:r>
+        <w:t xml:space="preserve">ig </w:t>
       </w:r>
       <w:r>
         <w:t>3.d</w:t>
@@ -2869,13 +3121,22 @@
         <w:t>. It can also be seen</w:t>
       </w:r>
       <w:r>
-        <w:t xml:space="preserve"> that the peptide length distribution retains its pattern [fig 3.</w:t>
+        <w:t xml:space="preserve"> that the peptide length distribution retains its pattern </w:t>
+      </w:r>
+      <w:r>
+        <w:t>(F</w:t>
+      </w:r>
+      <w:r>
+        <w:t>ig 3.</w:t>
       </w:r>
       <w:r>
         <w:t>e</w:t>
       </w:r>
       <w:r>
-        <w:t>],</w:t>
+        <w:t>)</w:t>
+      </w:r>
+      <w:r>
+        <w:t>,</w:t>
       </w:r>
       <w:r>
         <w:t xml:space="preserve"> and that the samples cluster together with the other samples from the same group and day </w:t>
@@ -2884,7 +3145,10 @@
         <w:t xml:space="preserve">when reducing dimensionality using UMAP </w:t>
       </w:r>
       <w:r>
-        <w:t>[fig</w:t>
+        <w:t>(F</w:t>
+      </w:r>
+      <w:r>
+        <w:t>ig</w:t>
       </w:r>
       <w:r>
         <w:t xml:space="preserve"> 3.</w:t>
@@ -2893,7 +3157,7 @@
         <w:t>f</w:t>
       </w:r>
       <w:r>
-        <w:t>]</w:t>
+        <w:t>)</w:t>
       </w:r>
       <w:r>
         <w:t>, showing that the method is robust and replicable.</w:t>
@@ -2906,11 +3170,11 @@
         <w:pStyle w:val="Heading3"/>
         <w:spacing w:before="0" w:after="0"/>
       </w:pPr>
-      <w:commentRangeStart w:id="48"/>
+      <w:commentRangeStart w:id="74"/>
       <w:r>
         <w:t>Usage Notes</w:t>
       </w:r>
-      <w:commentRangeEnd w:id="48"/>
+      <w:commentRangeEnd w:id="74"/>
       <w:r>
         <w:rPr>
           <w:rStyle w:val="CommentReference"/>
@@ -2918,12 +3182,12 @@
           <w:b w:val="0"/>
           <w:bCs w:val="0"/>
         </w:rPr>
-        <w:commentReference w:id="48"/>
-      </w:r>
-    </w:p>
-    <w:p>
-      <w:pPr>
-        <w:pPrChange w:id="49" w:author="Erik Hartman" w:date="2024-08-23T10:20:00Z" w16du:dateUtc="2024-08-23T08:20:00Z">
+        <w:commentReference w:id="74"/>
+      </w:r>
+    </w:p>
+    <w:p>
+      <w:pPr>
+        <w:pPrChange w:id="75" w:author="Erik Hartman" w:date="2024-08-23T10:20:00Z" w16du:dateUtc="2024-08-23T08:20:00Z">
           <w:pPr>
             <w:pStyle w:val="Heading3"/>
             <w:spacing w:before="0" w:after="0"/>
@@ -2944,15 +3208,15 @@
       <w:pPr>
         <w:pStyle w:val="Heading3"/>
       </w:pPr>
-      <w:commentRangeStart w:id="50"/>
-      <w:commentRangeStart w:id="51"/>
+      <w:commentRangeStart w:id="76"/>
+      <w:commentRangeStart w:id="77"/>
       <w:r>
         <w:t>Code A</w:t>
       </w:r>
       <w:r>
         <w:t>vailability</w:t>
       </w:r>
-      <w:commentRangeEnd w:id="50"/>
+      <w:commentRangeEnd w:id="76"/>
       <w:r>
         <w:rPr>
           <w:rStyle w:val="CommentReference"/>
@@ -2960,9 +3224,9 @@
           <w:b w:val="0"/>
           <w:bCs w:val="0"/>
         </w:rPr>
-        <w:commentReference w:id="50"/>
-      </w:r>
-      <w:commentRangeEnd w:id="51"/>
+        <w:commentReference w:id="76"/>
+      </w:r>
+      <w:commentRangeEnd w:id="77"/>
       <w:r>
         <w:rPr>
           <w:rStyle w:val="CommentReference"/>
@@ -2970,21 +3234,21 @@
           <w:b w:val="0"/>
           <w:bCs w:val="0"/>
         </w:rPr>
-        <w:commentReference w:id="51"/>
-      </w:r>
-    </w:p>
-    <w:p>
-      <w:pPr>
-        <w:rPr>
-          <w:del w:id="52" w:author="Fredrik Forsberg" w:date="2024-08-23T11:53:00Z" w16du:dateUtc="2024-08-23T09:53:00Z"/>
-        </w:rPr>
-      </w:pPr>
-      <w:ins w:id="53" w:author="Fredrik Forsberg" w:date="2024-08-23T11:53:00Z" w16du:dateUtc="2024-08-23T09:53:00Z">
+        <w:commentReference w:id="77"/>
+      </w:r>
+    </w:p>
+    <w:p>
+      <w:pPr>
+        <w:rPr>
+          <w:del w:id="78" w:author="Fredrik Forsberg" w:date="2024-08-23T11:53:00Z" w16du:dateUtc="2024-08-23T09:53:00Z"/>
+        </w:rPr>
+      </w:pPr>
+      <w:ins w:id="79" w:author="Fredrik Forsberg" w:date="2024-08-23T11:53:00Z" w16du:dateUtc="2024-08-23T09:53:00Z">
         <w:r>
           <w:t>No custom code was used to generate the data.</w:t>
         </w:r>
       </w:ins>
-      <w:del w:id="54" w:author="Fredrik Forsberg" w:date="2024-08-23T11:53:00Z" w16du:dateUtc="2024-08-23T09:53:00Z">
+      <w:del w:id="80" w:author="Fredrik Forsberg" w:date="2024-08-23T11:53:00Z" w16du:dateUtc="2024-08-23T09:53:00Z">
         <w:r>
           <w:delText xml:space="preserve">To generate </w:delText>
         </w:r>
@@ -2992,18 +3256,7 @@
           <w:delText xml:space="preserve">figures [Figure numbers length distribution and UMAP], python scripts which employ the </w:delText>
         </w:r>
         <w:r>
-          <w:delText>matplotlib.pyplot package were utilized</w:delText>
-        </w:r>
-        <w:commentRangeStart w:id="55"/>
-        <w:r>
-          <w:delText xml:space="preserve">. </w:delText>
-        </w:r>
-        <w:commentRangeEnd w:id="55"/>
-        <w:r>
-          <w:rPr>
-            <w:rStyle w:val="CommentReference"/>
-          </w:rPr>
-          <w:commentReference w:id="55"/>
+          <w:delText xml:space="preserve">matplotlib.pyplot package were utilized. </w:delText>
         </w:r>
       </w:del>
     </w:p>
@@ -3013,11 +3266,11 @@
         <w:pStyle w:val="Heading3"/>
         <w:spacing w:before="0" w:after="0"/>
       </w:pPr>
-      <w:commentRangeStart w:id="56"/>
+      <w:commentRangeStart w:id="81"/>
       <w:r>
         <w:t>Acknowledgements</w:t>
       </w:r>
-      <w:commentRangeEnd w:id="56"/>
+      <w:commentRangeEnd w:id="81"/>
       <w:r>
         <w:rPr>
           <w:rStyle w:val="CommentReference"/>
@@ -3025,7 +3278,7 @@
           <w:b w:val="0"/>
           <w:bCs w:val="0"/>
         </w:rPr>
-        <w:commentReference w:id="56"/>
+        <w:commentReference w:id="81"/>
       </w:r>
     </w:p>
     <w:p>
@@ -3104,9 +3357,8 @@
         <w:pStyle w:val="Heading3"/>
         <w:spacing w:before="0" w:after="0"/>
       </w:pPr>
-      <w:commentRangeStart w:id="57"/>
-      <w:r>
-        <w:lastRenderedPageBreak/>
+      <w:commentRangeStart w:id="82"/>
+      <w:r>
         <w:t xml:space="preserve">Author </w:t>
       </w:r>
       <w:r>
@@ -3115,7 +3367,7 @@
       <w:r>
         <w:t>ontributions</w:t>
       </w:r>
-      <w:commentRangeEnd w:id="57"/>
+      <w:commentRangeEnd w:id="82"/>
       <w:r>
         <w:rPr>
           <w:rStyle w:val="CommentReference"/>
@@ -3123,12 +3375,12 @@
           <w:b w:val="0"/>
           <w:bCs w:val="0"/>
         </w:rPr>
-        <w:commentReference w:id="57"/>
-      </w:r>
-    </w:p>
-    <w:p>
-      <w:pPr>
-        <w:pPrChange w:id="58" w:author="Erik Hartman" w:date="2024-08-23T10:25:00Z" w16du:dateUtc="2024-08-23T08:25:00Z">
+        <w:commentReference w:id="82"/>
+      </w:r>
+    </w:p>
+    <w:p>
+      <w:pPr>
+        <w:pPrChange w:id="83" w:author="Erik Hartman" w:date="2024-08-23T10:25:00Z" w16du:dateUtc="2024-08-23T08:25:00Z">
           <w:pPr>
             <w:pStyle w:val="Heading3"/>
             <w:spacing w:before="0" w:after="0"/>
@@ -3145,7 +3397,7 @@
         <w:pStyle w:val="Heading3"/>
         <w:spacing w:before="0" w:after="0"/>
       </w:pPr>
-      <w:commentRangeStart w:id="59"/>
+      <w:commentRangeStart w:id="84"/>
       <w:r>
         <w:t xml:space="preserve">Competing </w:t>
       </w:r>
@@ -3155,7 +3407,7 @@
       <w:r>
         <w:t>nterests</w:t>
       </w:r>
-      <w:commentRangeEnd w:id="59"/>
+      <w:commentRangeEnd w:id="84"/>
       <w:r>
         <w:rPr>
           <w:rStyle w:val="CommentReference"/>
@@ -3163,7 +3415,7 @@
           <w:b w:val="0"/>
           <w:bCs w:val="0"/>
         </w:rPr>
-        <w:commentReference w:id="59"/>
+        <w:commentReference w:id="84"/>
       </w:r>
       <w:r>
         <w:br w:type="page"/>
@@ -3174,12 +3426,12 @@
         <w:pStyle w:val="Heading3"/>
         <w:spacing w:before="0" w:after="0"/>
       </w:pPr>
-      <w:commentRangeStart w:id="60"/>
+      <w:commentRangeStart w:id="85"/>
       <w:r>
         <w:lastRenderedPageBreak/>
         <w:t>Figures</w:t>
       </w:r>
-      <w:commentRangeEnd w:id="60"/>
+      <w:commentRangeEnd w:id="85"/>
       <w:r>
         <w:rPr>
           <w:rStyle w:val="CommentReference"/>
@@ -3187,7 +3439,7 @@
           <w:b w:val="0"/>
           <w:bCs w:val="0"/>
         </w:rPr>
-        <w:commentReference w:id="60"/>
+        <w:commentReference w:id="85"/>
       </w:r>
     </w:p>
     <w:p/>
@@ -3196,11 +3448,11 @@
         <w:pStyle w:val="Heading3"/>
         <w:spacing w:before="0" w:after="0"/>
       </w:pPr>
-      <w:commentRangeStart w:id="61"/>
+      <w:commentRangeStart w:id="86"/>
       <w:r>
         <w:t>Figure Legends</w:t>
       </w:r>
-      <w:commentRangeEnd w:id="61"/>
+      <w:commentRangeEnd w:id="86"/>
       <w:r>
         <w:rPr>
           <w:rStyle w:val="CommentReference"/>
@@ -3208,7 +3460,7 @@
           <w:b w:val="0"/>
           <w:bCs w:val="0"/>
         </w:rPr>
-        <w:commentReference w:id="61"/>
+        <w:commentReference w:id="86"/>
       </w:r>
     </w:p>
     <w:p/>
@@ -3217,11 +3469,11 @@
         <w:pStyle w:val="Heading3"/>
         <w:spacing w:before="0" w:after="0"/>
       </w:pPr>
-      <w:commentRangeStart w:id="62"/>
+      <w:commentRangeStart w:id="87"/>
       <w:r>
         <w:t>Tables</w:t>
       </w:r>
-      <w:commentRangeEnd w:id="62"/>
+      <w:commentRangeEnd w:id="87"/>
       <w:r>
         <w:rPr>
           <w:rStyle w:val="CommentReference"/>
@@ -3229,7 +3481,7 @@
           <w:b w:val="0"/>
           <w:bCs w:val="0"/>
         </w:rPr>
-        <w:commentReference w:id="62"/>
+        <w:commentReference w:id="87"/>
       </w:r>
     </w:p>
     <w:p/>
@@ -3238,11 +3490,11 @@
         <w:pStyle w:val="Heading3"/>
         <w:spacing w:before="0" w:after="0"/>
       </w:pPr>
-      <w:commentRangeStart w:id="63"/>
+      <w:commentRangeStart w:id="88"/>
       <w:r>
         <w:t>References</w:t>
       </w:r>
-      <w:commentRangeEnd w:id="63"/>
+      <w:commentRangeEnd w:id="88"/>
       <w:r>
         <w:rPr>
           <w:rStyle w:val="CommentReference"/>
@@ -3250,7 +3502,7 @@
           <w:b w:val="0"/>
           <w:bCs w:val="0"/>
         </w:rPr>
-        <w:commentReference w:id="63"/>
+        <w:commentReference w:id="88"/>
       </w:r>
     </w:p>
     <w:p/>
@@ -3386,7 +3638,23 @@
         <w:spacing w:before="60"/>
       </w:pPr>
       <w:r>
-        <w:t>Scientific Data uses standard Nature referencing style. All authors should be included in reference lists unless there are six or more, in which case only the first author should be given, followed by ‘et al.’. Authors should be listed last name first, followed by a comma and initials (followed by full stops, '.') of given names. Article titles should be in Roman text; only the first word of the title should have an initial capital and the title should be written exactly as it appears in the work cited, ending with a full stop. Book titles should be given in italics and all words in the title should have initial capitals. Journal names are italicized and abbreviated (with full stops) according to common usage. Volume numbers and the subsequent comma appear in bold. The full page range should be given where appropriate. See the examples below:</w:t>
+        <w:t xml:space="preserve">Scientific Data uses standard Nature referencing style. All authors should be included in reference lists unless there are six or more, in which case only the first author should be given, followed by ‘et al.’. Authors should be listed last name first, followed by a comma and initials (followed by full stops, '.') of given names. Article titles should be in Roman text; only the first word of the title should have an initial </w:t>
+      </w:r>
+      <w:proofErr w:type="gramStart"/>
+      <w:r>
+        <w:t>capital</w:t>
+      </w:r>
+      <w:proofErr w:type="gramEnd"/>
+      <w:r>
+        <w:t xml:space="preserve"> and the title should be written exactly as it appears in the work cited, ending with a full stop. Book titles should be given in italics and all words in the title should have initial capitals. Journal names are italicized and abbreviated (with full stops) according to common usage. Volume numbers and the subsequent comma appear in bold. The </w:t>
+      </w:r>
+      <w:proofErr w:type="gramStart"/>
+      <w:r>
+        <w:t>full page</w:t>
+      </w:r>
+      <w:proofErr w:type="gramEnd"/>
+      <w:r>
+        <w:t xml:space="preserve"> range should be given where appropriate. See the examples below:</w:t>
       </w:r>
     </w:p>
     <w:p>
@@ -3470,7 +3738,21 @@
         <w:rPr>
           <w:i/>
         </w:rPr>
-        <w:t>Manipulating The Mouse Embryo: A Laboratory Manual</w:t>
+        <w:t xml:space="preserve">Manipulating </w:t>
+      </w:r>
+      <w:proofErr w:type="gramStart"/>
+      <w:r>
+        <w:rPr>
+          <w:i/>
+        </w:rPr>
+        <w:t>The</w:t>
+      </w:r>
+      <w:proofErr w:type="gramEnd"/>
+      <w:r>
+        <w:rPr>
+          <w:i/>
+        </w:rPr>
+        <w:t xml:space="preserve"> Mouse Embryo: A Laboratory Manual</w:t>
       </w:r>
       <w:r>
         <w:t xml:space="preserve"> 2nd </w:t>
@@ -3758,7 +4040,25 @@
           <w:color w:val="222222"/>
           <w:spacing w:val="3"/>
         </w:rPr>
-        <w:t xml:space="preserve">An author list (formatted as above) and title for the dataset should be included in the data citation, and should reflect the author(s) and dataset title recorded at the repository. If author or title is not recorded by the repository, these should not be included in the data citation. The name of the data-hosting repository, URL to the dataset and year the data were made available are required for all data citations. For DOI-based (e.g. </w:t>
+        <w:t xml:space="preserve">An author list (formatted as above) and title for the dataset should be included in the data </w:t>
+      </w:r>
+      <w:proofErr w:type="gramStart"/>
+      <w:r>
+        <w:rPr>
+          <w:rFonts w:asciiTheme="minorHAnsi" w:hAnsiTheme="minorHAnsi" w:cs="Times"/>
+          <w:color w:val="222222"/>
+          <w:spacing w:val="3"/>
+        </w:rPr>
+        <w:t>citation, and</w:t>
+      </w:r>
+      <w:proofErr w:type="gramEnd"/>
+      <w:r>
+        <w:rPr>
+          <w:rFonts w:asciiTheme="minorHAnsi" w:hAnsiTheme="minorHAnsi" w:cs="Times"/>
+          <w:color w:val="222222"/>
+          <w:spacing w:val="3"/>
+        </w:rPr>
+        <w:t xml:space="preserve"> should reflect the author(s) and dataset title recorded at the repository. If author or title is not recorded by the repository, these should not be included in the data citation. The name of the data-hosting repository, URL to the dataset and year the data were made available are required for all data citations. For DOI-based (e.g. </w:t>
       </w:r>
       <w:proofErr w:type="spellStart"/>
       <w:r>
@@ -4390,7 +4690,27 @@
       </w:r>
     </w:p>
   </w:comment>
-  <w:comment w:id="10" w:author="Fredrik Forsberg" w:date="2024-06-27T10:00:00Z" w:initials="FF">
+  <w:comment w:id="5" w:author="Fredrik Forsberg" w:date="2024-08-23T14:33:00Z" w:initials="FF">
+    <w:p>
+      <w:pPr>
+        <w:pStyle w:val="CommentText"/>
+        <w:jc w:val="left"/>
+      </w:pPr>
+      <w:r>
+        <w:rPr>
+          <w:rStyle w:val="CommentReference"/>
+        </w:rPr>
+        <w:annotationRef/>
+      </w:r>
+      <w:r>
+        <w:rPr>
+          <w:lang w:val="sv-SE"/>
+        </w:rPr>
+        <w:t>Should we try to sell it more?</w:t>
+      </w:r>
+    </w:p>
+  </w:comment>
+  <w:comment w:id="13" w:author="Fredrik Forsberg" w:date="2024-06-27T10:00:00Z" w:initials="FF">
     <w:p>
       <w:pPr>
         <w:pStyle w:val="CommentText"/>
@@ -4427,7 +4747,7 @@
       </w:r>
     </w:p>
   </w:comment>
-  <w:comment w:id="33" w:author="Fredrik Forsberg" w:date="2024-06-27T10:01:00Z" w:initials="FF">
+  <w:comment w:id="36" w:author="Fredrik Forsberg" w:date="2024-06-27T10:01:00Z" w:initials="FF">
     <w:p>
       <w:pPr>
         <w:pStyle w:val="CommentText"/>
@@ -4474,7 +4794,27 @@
       </w:r>
     </w:p>
   </w:comment>
-  <w:comment w:id="42" w:author="Fredrik Forsberg" w:date="2024-06-27T10:02:00Z" w:initials="FF">
+  <w:comment w:id="37" w:author="Fredrik Forsberg" w:date="2024-08-23T13:20:00Z" w:initials="FF">
+    <w:p>
+      <w:pPr>
+        <w:pStyle w:val="CommentText"/>
+        <w:jc w:val="left"/>
+      </w:pPr>
+      <w:r>
+        <w:rPr>
+          <w:rStyle w:val="CommentReference"/>
+        </w:rPr>
+        <w:annotationRef/>
+      </w:r>
+      <w:r>
+        <w:rPr>
+          <w:lang w:val="sv-SE"/>
+        </w:rPr>
+        <w:t>Add file types</w:t>
+      </w:r>
+    </w:p>
+  </w:comment>
+  <w:comment w:id="63" w:author="Fredrik Forsberg" w:date="2024-06-27T10:02:00Z" w:initials="FF">
     <w:p>
       <w:pPr>
         <w:pStyle w:val="CommentText"/>
@@ -4637,7 +4977,7 @@
       </w:r>
     </w:p>
   </w:comment>
-  <w:comment w:id="46" w:author="Fredrik Forsberg" w:date="2024-07-25T15:59:00Z" w:initials="FF">
+  <w:comment w:id="66" w:author="Fredrik Forsberg" w:date="2024-08-23T14:52:00Z" w:initials="FF">
     <w:p>
       <w:pPr>
         <w:pStyle w:val="CommentText"/>
@@ -4653,11 +4993,31 @@
         <w:rPr>
           <w:lang w:val="sv-SE"/>
         </w:rPr>
+        <w:t>Should this be explained in more detail?</w:t>
+      </w:r>
+    </w:p>
+  </w:comment>
+  <w:comment w:id="70" w:author="Fredrik Forsberg" w:date="2024-07-25T15:59:00Z" w:initials="FF">
+    <w:p>
+      <w:pPr>
+        <w:pStyle w:val="CommentText"/>
+        <w:jc w:val="left"/>
+      </w:pPr>
+      <w:r>
+        <w:rPr>
+          <w:rStyle w:val="CommentReference"/>
+        </w:rPr>
+        <w:annotationRef/>
+      </w:r>
+      <w:r>
+        <w:rPr>
+          <w:lang w:val="sv-SE"/>
+        </w:rPr>
         <w:t>Fix</w:t>
       </w:r>
     </w:p>
   </w:comment>
-  <w:comment w:id="48" w:author="Fredrik Forsberg" w:date="2024-06-27T10:02:00Z" w:initials="FF">
+  <w:comment w:id="74" w:author="Fredrik Forsberg" w:date="2024-06-27T10:02:00Z" w:initials="FF">
     <w:p>
       <w:pPr>
         <w:pStyle w:val="CommentText"/>
@@ -4707,7 +5067,7 @@
       </w:r>
     </w:p>
   </w:comment>
-  <w:comment w:id="50" w:author="Fredrik Forsberg" w:date="2024-06-27T10:02:00Z" w:initials="FF">
+  <w:comment w:id="76" w:author="Fredrik Forsberg" w:date="2024-06-27T10:02:00Z" w:initials="FF">
     <w:p>
       <w:pPr>
         <w:pStyle w:val="CommentText"/>
@@ -4724,7 +5084,7 @@
       </w:r>
     </w:p>
   </w:comment>
-  <w:comment w:id="51" w:author="Erik Hartman" w:date="2024-08-23T10:25:00Z" w:initials="EH">
+  <w:comment w:id="77" w:author="Erik Hartman" w:date="2024-08-23T10:25:00Z" w:initials="EH">
     <w:p>
       <w:pPr>
         <w:jc w:val="left"/>
@@ -4744,7 +5104,7 @@
       </w:r>
     </w:p>
   </w:comment>
-  <w:comment w:id="55" w:author="Fredrik Forsberg" w:date="2024-07-22T11:07:00Z" w:initials="FF">
+  <w:comment w:id="81" w:author="Fredrik Forsberg" w:date="2024-06-27T10:02:00Z" w:initials="FF">
     <w:p>
       <w:pPr>
         <w:pStyle w:val="CommentText"/>
@@ -4757,14 +5117,11 @@
         <w:annotationRef/>
       </w:r>
       <w:r>
-        <w:rPr>
-          <w:lang w:val="sv-SE"/>
-        </w:rPr>
-        <w:t>Upload the code for this or just state?</w:t>
+        <w:t>The Acknowledgements should contain text acknowledging non-author contributors. Acknowledgements should be brief, and should not include thanks to anonymous referees and editors or effusive comments. Grant or contribution numbers may be acknowledged.</w:t>
       </w:r>
     </w:p>
   </w:comment>
-  <w:comment w:id="56" w:author="Fredrik Forsberg" w:date="2024-06-27T10:02:00Z" w:initials="FF">
+  <w:comment w:id="82" w:author="Fredrik Forsberg" w:date="2024-06-27T10:02:00Z" w:initials="FF">
     <w:p>
       <w:pPr>
         <w:pStyle w:val="CommentText"/>
@@ -4777,11 +5134,11 @@
         <w:annotationRef/>
       </w:r>
       <w:r>
-        <w:t>The Acknowledgements should contain text acknowledging non-author contributors. Acknowledgements should be brief, and should not include thanks to anonymous referees and editors or effusive comments. Grant or contribution numbers may be acknowledged.</w:t>
+        <w:t xml:space="preserve">Each author’s contribution to the work should be described briefly, on a separate line, in the Author Contributions section. </w:t>
       </w:r>
     </w:p>
   </w:comment>
-  <w:comment w:id="57" w:author="Fredrik Forsberg" w:date="2024-06-27T10:02:00Z" w:initials="FF">
+  <w:comment w:id="84" w:author="Fredrik Forsberg" w:date="2024-06-27T10:02:00Z" w:initials="FF">
     <w:p>
       <w:pPr>
         <w:pStyle w:val="CommentText"/>
@@ -4794,11 +5151,21 @@
         <w:annotationRef/>
       </w:r>
       <w:r>
-        <w:t xml:space="preserve">Each author’s contribution to the work should be described briefly, on a separate line, in the Author Contributions section. </w:t>
+        <w:t xml:space="preserve">A competing interests statement is required for all papers accepted by and published in </w:t>
+      </w:r>
+      <w:r>
+        <w:rPr>
+          <w:i/>
+          <w:iCs/>
+        </w:rPr>
+        <w:t>Scientific Data</w:t>
+      </w:r>
+      <w:r>
+        <w:t>. If there is no conflict of interest, a statement declaring this must still be included in the manuscript.</w:t>
       </w:r>
     </w:p>
   </w:comment>
-  <w:comment w:id="59" w:author="Fredrik Forsberg" w:date="2024-06-27T10:02:00Z" w:initials="FF">
+  <w:comment w:id="85" w:author="Fredrik Forsberg" w:date="2024-06-27T10:03:00Z" w:initials="FF">
     <w:p>
       <w:pPr>
         <w:pStyle w:val="CommentText"/>
@@ -4811,68 +5178,58 @@
         <w:annotationRef/>
       </w:r>
       <w:r>
-        <w:t xml:space="preserve">A competing interests statement is required for all papers accepted by and published in </w:t>
-      </w:r>
-      <w:r>
-        <w:rPr>
-          <w:i/>
-          <w:iCs/>
-        </w:rPr>
-        <w:t>Scientific Data</w:t>
-      </w:r>
-      <w:r>
-        <w:t>. If there is no conflict of interest, a statement declaring this must still be included in the manuscript.</w:t>
-      </w:r>
-    </w:p>
-  </w:comment>
-  <w:comment w:id="60" w:author="Fredrik Forsberg" w:date="2024-06-27T10:03:00Z" w:initials="FF">
+        <w:t>Figure images should be provided as separate files and should be referred to using a consistent numbering scheme through the entire Data Descriptor. We discourage the inclusion of figures in the Supplementary Information – all key figures should be included here in the main Figure section.</w:t>
+      </w:r>
+    </w:p>
     <w:p>
       <w:pPr>
         <w:pStyle w:val="CommentText"/>
         <w:jc w:val="left"/>
       </w:pPr>
-      <w:r>
-        <w:rPr>
-          <w:rStyle w:val="CommentReference"/>
-        </w:rPr>
-        <w:annotationRef/>
-      </w:r>
-      <w:r>
-        <w:t>Figure images should be provided as separate files and should be referred to using a consistent numbering scheme through the entire Data Descriptor. We discourage the inclusion of figures in the Supplementary Information – all key figures should be included here in the main Figure section.</w:t>
-      </w:r>
     </w:p>
     <w:p>
       <w:pPr>
         <w:pStyle w:val="CommentText"/>
         <w:jc w:val="left"/>
       </w:pPr>
+      <w:r>
+        <w:t>For initial submissions, authors may choose to supply a single PDF with embedded figures. You will later be asked for separate files closer to publication.</w:t>
+      </w:r>
     </w:p>
     <w:p>
       <w:pPr>
         <w:pStyle w:val="CommentText"/>
         <w:jc w:val="left"/>
       </w:pPr>
-      <w:r>
-        <w:t>For initial submissions, authors may choose to supply a single PDF with embedded figures. You will later be asked for separate files closer to publication.</w:t>
-      </w:r>
     </w:p>
     <w:p>
       <w:pPr>
         <w:pStyle w:val="CommentText"/>
         <w:jc w:val="left"/>
       </w:pPr>
-    </w:p>
+      <w:r>
+        <w:t>Authors are encouraged to consider creating a figure that outlines the experimental workflow(s) used to generate and analyse the data output(s).</w:t>
+      </w:r>
+    </w:p>
+  </w:comment>
+  <w:comment w:id="86" w:author="Fredrik Forsberg" w:date="2024-06-27T10:03:00Z" w:initials="FF">
     <w:p>
       <w:pPr>
         <w:pStyle w:val="CommentText"/>
         <w:jc w:val="left"/>
       </w:pPr>
       <w:r>
-        <w:t>Authors are encouraged to consider creating a figure that outlines the experimental workflow(s) used to generate and analyse the data output(s).</w:t>
+        <w:rPr>
+          <w:rStyle w:val="CommentReference"/>
+        </w:rPr>
+        <w:annotationRef/>
+      </w:r>
+      <w:r>
+        <w:t>Figure legends begin with a brief title sentence summarizing the purpose of the figure as a whole, and continue with a short description of what is shown. Legends should ideally be no more than 350 words, and may contain literature references. The first sentence of the legend will be used as the title for the figure. It should contain no references of any kind, including to specific figure panels, bibliographic citations or references to other figures or panels.</w:t>
       </w:r>
     </w:p>
   </w:comment>
-  <w:comment w:id="61" w:author="Fredrik Forsberg" w:date="2024-06-27T10:03:00Z" w:initials="FF">
+  <w:comment w:id="87" w:author="Fredrik Forsberg" w:date="2024-06-27T10:03:00Z" w:initials="FF">
     <w:p>
       <w:pPr>
         <w:pStyle w:val="CommentText"/>
@@ -4885,58 +5242,41 @@
         <w:annotationRef/>
       </w:r>
       <w:r>
-        <w:t>Figure legends begin with a brief title sentence summarizing the purpose of the figure as a whole, and continue with a short description of what is shown. Legends should ideally be no more than 350 words, and may contain literature references. The first sentence of the legend will be used as the title for the figure. It should contain no references of any kind, including to specific figure panels, bibliographic citations or references to other figures or panels.</w:t>
-      </w:r>
-    </w:p>
-  </w:comment>
-  <w:comment w:id="62" w:author="Fredrik Forsberg" w:date="2024-06-27T10:03:00Z" w:initials="FF">
+        <w:t>Tables in the manuscript should generally not be used to present primary data (i.e. measurements). Tables containing primary data should be submitted to an appropriate data repository.</w:t>
+      </w:r>
+    </w:p>
     <w:p>
       <w:pPr>
         <w:pStyle w:val="CommentText"/>
         <w:jc w:val="left"/>
       </w:pPr>
-      <w:r>
-        <w:rPr>
-          <w:rStyle w:val="CommentReference"/>
-        </w:rPr>
-        <w:annotationRef/>
-      </w:r>
-      <w:r>
-        <w:t>Tables in the manuscript should generally not be used to present primary data (i.e. measurements). Tables containing primary data should be submitted to an appropriate data repository.</w:t>
-      </w:r>
     </w:p>
     <w:p>
       <w:pPr>
         <w:pStyle w:val="CommentText"/>
         <w:jc w:val="left"/>
       </w:pPr>
+      <w:r>
+        <w:t>Authors may provide tables within the Word document or as separate files (tab-delimited text or Excel files). Legends, where needed, should be included in the Word document. Tables may be of any size, but only tables that fit onto a single printed page will be included in the PDF version of the article (up to a maximum of three).</w:t>
+      </w:r>
     </w:p>
     <w:p>
       <w:pPr>
         <w:pStyle w:val="CommentText"/>
         <w:jc w:val="left"/>
       </w:pPr>
-      <w:r>
-        <w:t>Authors may provide tables within the Word document or as separate files (tab-delimited text or Excel files). Legends, where needed, should be included in the Word document. Tables may be of any size, but only tables that fit onto a single printed page will be included in the PDF version of the article (up to a maximum of three).</w:t>
-      </w:r>
     </w:p>
     <w:p>
       <w:pPr>
         <w:pStyle w:val="CommentText"/>
         <w:jc w:val="left"/>
       </w:pPr>
-    </w:p>
-    <w:p>
-      <w:pPr>
-        <w:pStyle w:val="CommentText"/>
-        <w:jc w:val="left"/>
-      </w:pPr>
       <w:r>
         <w:t>Due to typesetting constraints, tables that cannot be fit onto a single A4 page cannot be included in the PDF version of the article and will be hosted as Supplementary Tables. Any such tables must be labelled in the text as ‘Supplementary' tables and numbered separately from the main table list e.g. ‘Table 1, Table 2, Supplementary Table 1’ etc. Please note bibliographic references cannot be included within Supplementary Tables and should not be listed in the reference list, which only refers to references used in the main article file. If you do wish to formally cite information used in any supplementary file, please find a means of mentioning these references on the main text. Finally, please note it may be preferable to host large tables within your repository-deposited dataset, as highlighted above.</w:t>
       </w:r>
     </w:p>
   </w:comment>
-  <w:comment w:id="63" w:author="Fredrik Forsberg" w:date="2024-06-27T10:03:00Z" w:initials="FF">
+  <w:comment w:id="88" w:author="Fredrik Forsberg" w:date="2024-06-27T10:03:00Z" w:initials="FF">
     <w:p>
       <w:pPr>
         <w:pStyle w:val="CommentText"/>
@@ -5003,15 +5343,17 @@
   <w15:commentEx w15:paraId="7A9E01EC" w15:done="0"/>
   <w15:commentEx w15:paraId="0A6BE499" w15:done="0"/>
   <w15:commentEx w15:paraId="1F269F15" w15:done="0"/>
-  <w15:commentEx w15:paraId="15849CE8" w15:done="0"/>
+  <w15:commentEx w15:paraId="15849CE8" w15:done="1"/>
+  <w15:commentEx w15:paraId="4E273FEF" w15:done="0"/>
   <w15:commentEx w15:paraId="416C7D40" w15:done="0"/>
   <w15:commentEx w15:paraId="4BFCCED3" w15:done="0"/>
+  <w15:commentEx w15:paraId="62E4413F" w15:done="1"/>
   <w15:commentEx w15:paraId="1D9C9ED2" w15:done="0"/>
-  <w15:commentEx w15:paraId="06DD3DFD" w15:done="0"/>
+  <w15:commentEx w15:paraId="4187EC5A" w15:done="0"/>
+  <w15:commentEx w15:paraId="06DD3DFD" w15:done="1"/>
   <w15:commentEx w15:paraId="1186CC4A" w15:done="0"/>
   <w15:commentEx w15:paraId="01C2A871" w15:done="0"/>
   <w15:commentEx w15:paraId="06B24551" w15:paraIdParent="01C2A871" w15:done="0"/>
-  <w15:commentEx w15:paraId="0D301534" w15:done="0"/>
   <w15:commentEx w15:paraId="14DC90F1" w15:done="0"/>
   <w15:commentEx w15:paraId="52832DB1" w15:done="0"/>
   <w15:commentEx w15:paraId="49AE1E84" w15:done="0"/>
@@ -5028,14 +5370,16 @@
   <w16cex:commentExtensible w16cex:durableId="099218EC" w16cex:dateUtc="2024-06-27T08:01:00Z"/>
   <w16cex:commentExtensible w16cex:durableId="5749F9A9" w16cex:dateUtc="2024-06-27T08:01:00Z"/>
   <w16cex:commentExtensible w16cex:durableId="5D24A38B" w16cex:dateUtc="2024-08-23T09:31:00Z"/>
+  <w16cex:commentExtensible w16cex:durableId="0658C43D" w16cex:dateUtc="2024-08-23T12:33:00Z"/>
   <w16cex:commentExtensible w16cex:durableId="4CC4E1E8" w16cex:dateUtc="2024-06-27T08:00:00Z"/>
   <w16cex:commentExtensible w16cex:durableId="73801A60" w16cex:dateUtc="2024-06-27T08:01:00Z"/>
+  <w16cex:commentExtensible w16cex:durableId="41A09CEE" w16cex:dateUtc="2024-08-23T11:20:00Z"/>
   <w16cex:commentExtensible w16cex:durableId="4D9C0EE7" w16cex:dateUtc="2024-06-27T08:02:00Z"/>
+  <w16cex:commentExtensible w16cex:durableId="1AE833B8" w16cex:dateUtc="2024-08-23T12:52:00Z"/>
   <w16cex:commentExtensible w16cex:durableId="45ECEDF8" w16cex:dateUtc="2024-07-25T13:59:00Z"/>
   <w16cex:commentExtensible w16cex:durableId="24754A7D" w16cex:dateUtc="2024-06-27T08:02:00Z"/>
   <w16cex:commentExtensible w16cex:durableId="626E70A2" w16cex:dateUtc="2024-06-27T08:02:00Z"/>
   <w16cex:commentExtensible w16cex:durableId="439E88F8" w16cex:dateUtc="2024-08-23T08:25:00Z"/>
-  <w16cex:commentExtensible w16cex:durableId="280D6049" w16cex:dateUtc="2024-07-22T09:07:00Z"/>
   <w16cex:commentExtensible w16cex:durableId="6D4E32F2" w16cex:dateUtc="2024-06-27T08:02:00Z"/>
   <w16cex:commentExtensible w16cex:durableId="61BA8B54" w16cex:dateUtc="2024-06-27T08:02:00Z"/>
   <w16cex:commentExtensible w16cex:durableId="1EA94F8B" w16cex:dateUtc="2024-06-27T08:02:00Z"/>
@@ -5052,14 +5396,16 @@
   <w16cid:commentId w16cid:paraId="0A6BE499" w16cid:durableId="099218EC"/>
   <w16cid:commentId w16cid:paraId="1F269F15" w16cid:durableId="5749F9A9"/>
   <w16cid:commentId w16cid:paraId="15849CE8" w16cid:durableId="5D24A38B"/>
+  <w16cid:commentId w16cid:paraId="4E273FEF" w16cid:durableId="0658C43D"/>
   <w16cid:commentId w16cid:paraId="416C7D40" w16cid:durableId="4CC4E1E8"/>
   <w16cid:commentId w16cid:paraId="4BFCCED3" w16cid:durableId="73801A60"/>
+  <w16cid:commentId w16cid:paraId="62E4413F" w16cid:durableId="41A09CEE"/>
   <w16cid:commentId w16cid:paraId="1D9C9ED2" w16cid:durableId="4D9C0EE7"/>
+  <w16cid:commentId w16cid:paraId="4187EC5A" w16cid:durableId="1AE833B8"/>
   <w16cid:commentId w16cid:paraId="06DD3DFD" w16cid:durableId="45ECEDF8"/>
   <w16cid:commentId w16cid:paraId="1186CC4A" w16cid:durableId="24754A7D"/>
   <w16cid:commentId w16cid:paraId="01C2A871" w16cid:durableId="626E70A2"/>
   <w16cid:commentId w16cid:paraId="06B24551" w16cid:durableId="439E88F8"/>
-  <w16cid:commentId w16cid:paraId="0D301534" w16cid:durableId="280D6049"/>
   <w16cid:commentId w16cid:paraId="14DC90F1" w16cid:durableId="6D4E32F2"/>
   <w16cid:commentId w16cid:paraId="52832DB1" w16cid:durableId="61BA8B54"/>
   <w16cid:commentId w16cid:paraId="49AE1E84" w16cid:durableId="1EA94F8B"/>

</xml_diff>